<commit_message>
added capability to train with both position and velocity, updated documentation and flags to represent changes
</commit_message>
<xml_diff>
--- a/ResearchPlan.docx
+++ b/ResearchPlan.docx
@@ -174,6 +174,54 @@
       <w:pPr>
         <w:pStyle w:val="ListParagraph"/>
         <w:numPr>
+          <w:ilvl w:val="1"/>
+          <w:numId w:val="8"/>
+        </w:numPr>
+        <w:rPr>
+          <w:b/>
+          <w:u w:val="single"/>
+        </w:rPr>
+      </w:pPr>
+      <w:r>
+        <w:t>0,25,50,75</w:t>
+      </w:r>
+    </w:p>
+    <w:p>
+      <w:pPr>
+        <w:pStyle w:val="ListParagraph"/>
+        <w:numPr>
+          <w:ilvl w:val="2"/>
+          <w:numId w:val="8"/>
+        </w:numPr>
+        <w:rPr>
+          <w:b/>
+          <w:u w:val="single"/>
+        </w:rPr>
+      </w:pPr>
+      <w:r>
+        <w:t>Uniform</w:t>
+      </w:r>
+    </w:p>
+    <w:p>
+      <w:pPr>
+        <w:pStyle w:val="ListParagraph"/>
+        <w:numPr>
+          <w:ilvl w:val="2"/>
+          <w:numId w:val="8"/>
+        </w:numPr>
+        <w:rPr>
+          <w:b/>
+          <w:u w:val="single"/>
+        </w:rPr>
+      </w:pPr>
+      <w:r>
+        <w:t>Tailored</w:t>
+      </w:r>
+    </w:p>
+    <w:p>
+      <w:pPr>
+        <w:pStyle w:val="ListParagraph"/>
+        <w:numPr>
           <w:ilvl w:val="0"/>
           <w:numId w:val="8"/>
         </w:numPr>
@@ -183,7 +231,39 @@
         </w:rPr>
       </w:pPr>
       <w:r>
-        <w:t>Input Data (Video or Frame Analysis)</w:t>
+        <w:t xml:space="preserve">Input Data </w:t>
+      </w:r>
+    </w:p>
+    <w:p>
+      <w:pPr>
+        <w:pStyle w:val="ListParagraph"/>
+        <w:numPr>
+          <w:ilvl w:val="1"/>
+          <w:numId w:val="8"/>
+        </w:numPr>
+        <w:rPr>
+          <w:b/>
+          <w:u w:val="single"/>
+        </w:rPr>
+      </w:pPr>
+      <w:r>
+        <w:t>Video</w:t>
+      </w:r>
+    </w:p>
+    <w:p>
+      <w:pPr>
+        <w:pStyle w:val="ListParagraph"/>
+        <w:numPr>
+          <w:ilvl w:val="1"/>
+          <w:numId w:val="8"/>
+        </w:numPr>
+        <w:rPr>
+          <w:b/>
+          <w:u w:val="single"/>
+        </w:rPr>
+      </w:pPr>
+      <w:r>
+        <w:t>Frame</w:t>
       </w:r>
     </w:p>
     <w:p>
@@ -204,6 +284,24 @@
     </w:p>
     <w:p>
       <w:pPr>
+        <w:pStyle w:val="ListParagraph"/>
+        <w:numPr>
+          <w:ilvl w:val="1"/>
+          <w:numId w:val="8"/>
+        </w:numPr>
+        <w:rPr>
+          <w:b/>
+          <w:u w:val="single"/>
+        </w:rPr>
+      </w:pPr>
+      <w:r>
+        <w:t>All possible combinations (x7)</w:t>
+      </w:r>
+      <w:bookmarkStart w:id="0" w:name="_GoBack"/>
+      <w:bookmarkEnd w:id="0"/>
+    </w:p>
+    <w:p>
+      <w:pPr>
         <w:rPr>
           <w:b/>
           <w:u w:val="single"/>
@@ -238,7 +336,7 @@
         </w:numPr>
       </w:pPr>
       <w:r>
-        <w:t>Use of Kinect to collect Data</w:t>
+        <w:t>Down sample by half</w:t>
       </w:r>
     </w:p>
     <w:p>
@@ -250,6 +348,18 @@
         </w:numPr>
       </w:pPr>
       <w:r>
+        <w:t>Use of Kinect to collect Data</w:t>
+      </w:r>
+    </w:p>
+    <w:p>
+      <w:pPr>
+        <w:pStyle w:val="ListParagraph"/>
+        <w:numPr>
+          <w:ilvl w:val="0"/>
+          <w:numId w:val="9"/>
+        </w:numPr>
+      </w:pPr>
+      <w:r>
         <w:t>Orientation</w:t>
       </w:r>
     </w:p>
@@ -351,6 +461,7 @@
           <w:b/>
           <w:u w:val="single"/>
         </w:rPr>
+        <w:lastRenderedPageBreak/>
         <w:t>Questions to answer</w:t>
       </w:r>
       <w:r>
@@ -494,7 +605,6 @@
         </w:rPr>
       </w:pPr>
       <w:r>
-        <w:lastRenderedPageBreak/>
         <w:t xml:space="preserve">0% </w:t>
       </w:r>
       <w:r>
@@ -639,8 +749,6 @@
       <w:r>
         <w:t>If we have time…</w:t>
       </w:r>
-      <w:bookmarkStart w:id="0" w:name="_GoBack"/>
-      <w:bookmarkEnd w:id="0"/>
     </w:p>
     <w:p>
       <w:r>
@@ -1023,7 +1131,7 @@
         <w:rFonts w:ascii="Symbol" w:hAnsi="Symbol" w:hint="default"/>
       </w:rPr>
     </w:lvl>
-    <w:lvl w:ilvl="1" w:tplc="04090003" w:tentative="1">
+    <w:lvl w:ilvl="1" w:tplc="04090003">
       <w:start w:val="1"/>
       <w:numFmt w:val="bullet"/>
       <w:lvlText w:val="o"/>
@@ -1035,7 +1143,7 @@
         <w:rFonts w:ascii="Courier New" w:hAnsi="Courier New" w:cs="Courier New" w:hint="default"/>
       </w:rPr>
     </w:lvl>
-    <w:lvl w:ilvl="2" w:tplc="04090005" w:tentative="1">
+    <w:lvl w:ilvl="2" w:tplc="04090005">
       <w:start w:val="1"/>
       <w:numFmt w:val="bullet"/>
       <w:lvlText w:val=""/>

</xml_diff>